<commit_message>
Progress on refactoring report generation
</commit_message>
<xml_diff>
--- a/CommitTrackerPerformer/Data/Input/Commit History Report Template.docx
+++ b/CommitTrackerPerformer/Data/Input/Commit History Report Template.docx
@@ -8,10 +8,10 @@
           <w:noProof/>
         </w:rPr>
         <w:drawing>
-          <wp:inline distT="0" distB="0" distL="0" distR="0" wp14:anchorId="2EE55493" wp14:editId="4016E6CB">
-            <wp:extent cx="4067175" cy="876250"/>
+          <wp:inline distT="0" distB="0" distL="0" distR="0" wp14:anchorId="24C831FD" wp14:editId="13FBB85C">
+            <wp:extent cx="2857500" cy="895350"/>
             <wp:effectExtent l="0" t="0" r="0" b="0"/>
-            <wp:docPr id="1" name="Picture 1" descr="A picture containing text&#10;&#10;Description automatically generated"/>
+            <wp:docPr id="4" name="Picture 4"/>
             <wp:cNvGraphicFramePr>
               <a:graphicFrameLocks xmlns:a="http://schemas.openxmlformats.org/drawingml/2006/main" noChangeAspect="1"/>
             </wp:cNvGraphicFramePr>
@@ -19,7 +19,7 @@
               <a:graphicData uri="http://schemas.openxmlformats.org/drawingml/2006/picture">
                 <pic:pic xmlns:pic="http://schemas.openxmlformats.org/drawingml/2006/picture">
                   <pic:nvPicPr>
-                    <pic:cNvPr id="1" name="Picture 1" descr="A picture containing text&#10;&#10;Description automatically generated"/>
+                    <pic:cNvPr id="0" name="Picture 2"/>
                     <pic:cNvPicPr>
                       <a:picLocks noChangeAspect="1" noChangeArrowheads="1"/>
                     </pic:cNvPicPr>
@@ -40,15 +40,12 @@
                   <pic:spPr bwMode="auto">
                     <a:xfrm>
                       <a:off x="0" y="0"/>
-                      <a:ext cx="4112354" cy="885983"/>
+                      <a:ext cx="2857500" cy="895350"/>
                     </a:xfrm>
                     <a:prstGeom prst="rect">
                       <a:avLst/>
                     </a:prstGeom>
                     <a:noFill/>
-                    <a:ln>
-                      <a:noFill/>
-                    </a:ln>
                   </pic:spPr>
                 </pic:pic>
               </a:graphicData>
@@ -57,80 +54,110 @@
         </w:drawing>
       </w:r>
     </w:p>
-    <w:p/>
     <w:p>
       <w:pPr>
+        <w:pStyle w:val="Title"/>
         <w:jc w:val="center"/>
-        <w:rPr>
-          <w:sz w:val="32"/>
-          <w:szCs w:val="32"/>
-        </w:rPr>
       </w:pPr>
       <w:r>
-        <w:rPr>
-          <w:sz w:val="32"/>
-          <w:szCs w:val="32"/>
-        </w:rPr>
-        <w:t>Associates Commit History Report</w:t>
-      </w:r>
-    </w:p>
-    <w:p/>
-    <w:p>
-      <w:r>
-        <w:t xml:space="preserve"> - Associate Name- </w:t>
-      </w:r>
-      <w:r>
-        <w:rPr>
-          <w:rFonts w:ascii="Times New Roman" w:hAnsi="Times New Roman" w:cs="Times New Roman"/>
-          <w:color w:val="800000"/>
-          <w:sz w:val="24"/>
-          <w:szCs w:val="24"/>
-        </w:rPr>
-        <w:t>Associates Name</w:t>
+        <w:t>Project 1</w:t>
+      </w:r>
+      <w:r>
+        <w:t xml:space="preserve"> Commit History Report</w:t>
       </w:r>
     </w:p>
     <w:p>
-      <w:r>
-        <w:t xml:space="preserve">  - GitHub Username- </w:t>
-      </w:r>
-      <w:r>
-        <w:t>Git Hub Name</w:t>
+      <w:pPr>
+        <w:pStyle w:val="Subtitle"/>
+        <w:jc w:val="center"/>
+      </w:pPr>
+      <w:r>
+        <w:t>{</w:t>
+      </w:r>
+      <w:proofErr w:type="spellStart"/>
+      <w:r>
+        <w:t>Associate_Name</w:t>
+      </w:r>
+      <w:proofErr w:type="spellEnd"/>
+      <w:r>
+        <w:t>} – {</w:t>
+      </w:r>
+      <w:proofErr w:type="spellStart"/>
+      <w:r>
+        <w:t>GitHub_Username</w:t>
+      </w:r>
+      <w:proofErr w:type="spellEnd"/>
+      <w:r>
+        <w:t>}</w:t>
       </w:r>
     </w:p>
     <w:p>
-      <w:r>
-        <w:t>  - GitHub P1 Repository URL- Insert UR</w:t>
-      </w:r>
-      <w:r>
-        <w:t>L</w:t>
+      <w:pPr>
+        <w:pStyle w:val="Subtitle"/>
+        <w:jc w:val="center"/>
+      </w:pPr>
+      <w:r>
+        <w:t>Report Generated: {</w:t>
+      </w:r>
+      <w:proofErr w:type="spellStart"/>
+      <w:r>
+        <w:t>Report_Date</w:t>
+      </w:r>
+      <w:proofErr w:type="spellEnd"/>
+      <w:r>
+        <w:t>}</w:t>
       </w:r>
     </w:p>
     <w:p>
       <w:r>
-        <w:t xml:space="preserve">  - Number of commits to each branch- Insert </w:t>
-      </w:r>
-      <w:r>
-        <w:t>Branches Commit</w:t>
+        <w:t>Repository URL: {</w:t>
+      </w:r>
+      <w:proofErr w:type="spellStart"/>
+      <w:r>
+        <w:t>Repo</w:t>
+      </w:r>
+      <w:r>
+        <w:t>_</w:t>
+      </w:r>
+      <w:r>
+        <w:t>URL</w:t>
+      </w:r>
+      <w:proofErr w:type="spellEnd"/>
+      <w:r>
+        <w:t>}</w:t>
       </w:r>
     </w:p>
     <w:p>
       <w:r>
-        <w:t xml:space="preserve">  - Total number of commits- Insert </w:t>
-      </w:r>
-      <w:r>
-        <w:t>Total Commits</w:t>
+        <w:t>Commits per branch:</w:t>
       </w:r>
     </w:p>
     <w:p>
       <w:r>
-        <w:t xml:space="preserve">  - </w:t>
-      </w:r>
-      <w:r>
-        <w:t>Date that metrics were gathered- Dates</w:t>
+        <w:t>{</w:t>
+      </w:r>
+      <w:proofErr w:type="spellStart"/>
+      <w:r>
+        <w:t>Branch_Commits</w:t>
+      </w:r>
+      <w:proofErr w:type="spellEnd"/>
+      <w:r>
+        <w:t>}</w:t>
       </w:r>
     </w:p>
-    <w:p/>
-    <w:p/>
+    <w:p>
+      <w:r>
+        <w:t>Total commits: {</w:t>
+      </w:r>
+      <w:proofErr w:type="spellStart"/>
+      <w:r>
+        <w:t>Total_Commits</w:t>
+      </w:r>
+      <w:proofErr w:type="spellEnd"/>
+      <w:r>
+        <w:t>}</w:t>
+      </w:r>
+    </w:p>
     <w:sectPr>
       <w:headerReference w:type="even" r:id="rId7"/>
       <w:headerReference w:type="default" r:id="rId8"/>
@@ -727,6 +754,71 @@
     <w:uiPriority w:val="99"/>
     <w:rsid w:val="00F57B98"/>
   </w:style>
+  <w:style w:type="paragraph" w:styleId="Title">
+    <w:name w:val="Title"/>
+    <w:basedOn w:val="Normal"/>
+    <w:next w:val="Normal"/>
+    <w:link w:val="TitleChar"/>
+    <w:uiPriority w:val="10"/>
+    <w:qFormat/>
+    <w:rsid w:val="00C46C21"/>
+    <w:pPr>
+      <w:spacing w:after="0" w:line="240" w:lineRule="auto"/>
+      <w:contextualSpacing/>
+    </w:pPr>
+    <w:rPr>
+      <w:rFonts w:asciiTheme="majorHAnsi" w:eastAsiaTheme="majorEastAsia" w:hAnsiTheme="majorHAnsi" w:cstheme="majorBidi"/>
+      <w:spacing w:val="-10"/>
+      <w:kern w:val="28"/>
+      <w:sz w:val="56"/>
+      <w:szCs w:val="56"/>
+    </w:rPr>
+  </w:style>
+  <w:style w:type="character" w:customStyle="1" w:styleId="TitleChar">
+    <w:name w:val="Title Char"/>
+    <w:basedOn w:val="DefaultParagraphFont"/>
+    <w:link w:val="Title"/>
+    <w:uiPriority w:val="10"/>
+    <w:rsid w:val="00C46C21"/>
+    <w:rPr>
+      <w:rFonts w:asciiTheme="majorHAnsi" w:eastAsiaTheme="majorEastAsia" w:hAnsiTheme="majorHAnsi" w:cstheme="majorBidi"/>
+      <w:spacing w:val="-10"/>
+      <w:kern w:val="28"/>
+      <w:sz w:val="56"/>
+      <w:szCs w:val="56"/>
+    </w:rPr>
+  </w:style>
+  <w:style w:type="paragraph" w:styleId="Subtitle">
+    <w:name w:val="Subtitle"/>
+    <w:basedOn w:val="Normal"/>
+    <w:next w:val="Normal"/>
+    <w:link w:val="SubtitleChar"/>
+    <w:uiPriority w:val="11"/>
+    <w:qFormat/>
+    <w:rsid w:val="00C46C21"/>
+    <w:pPr>
+      <w:numPr>
+        <w:ilvl w:val="1"/>
+      </w:numPr>
+    </w:pPr>
+    <w:rPr>
+      <w:rFonts w:eastAsiaTheme="minorEastAsia"/>
+      <w:color w:val="5A5A5A" w:themeColor="text1" w:themeTint="A5"/>
+      <w:spacing w:val="15"/>
+    </w:rPr>
+  </w:style>
+  <w:style w:type="character" w:customStyle="1" w:styleId="SubtitleChar">
+    <w:name w:val="Subtitle Char"/>
+    <w:basedOn w:val="DefaultParagraphFont"/>
+    <w:link w:val="Subtitle"/>
+    <w:uiPriority w:val="11"/>
+    <w:rsid w:val="00C46C21"/>
+    <w:rPr>
+      <w:rFonts w:eastAsiaTheme="minorEastAsia"/>
+      <w:color w:val="5A5A5A" w:themeColor="text1" w:themeTint="A5"/>
+      <w:spacing w:val="15"/>
+    </w:rPr>
+  </w:style>
 </w:styles>
 </file>
 

</xml_diff>

<commit_message>
Finish refactoring report generation and modify commit counting workflow to use queue items
</commit_message>
<xml_diff>
--- a/CommitTrackerPerformer/Data/Input/Commit History Report Template.docx
+++ b/CommitTrackerPerformer/Data/Input/Commit History Report Template.docx
@@ -72,23 +72,13 @@
         <w:jc w:val="center"/>
       </w:pPr>
       <w:r>
-        <w:t>{</w:t>
-      </w:r>
-      <w:proofErr w:type="spellStart"/>
-      <w:r>
-        <w:t>Associate_Name</w:t>
-      </w:r>
-      <w:proofErr w:type="spellEnd"/>
-      <w:r>
-        <w:t>} – {</w:t>
-      </w:r>
-      <w:proofErr w:type="spellStart"/>
-      <w:r>
-        <w:t>GitHub_Username</w:t>
-      </w:r>
-      <w:proofErr w:type="spellEnd"/>
-      <w:r>
-        <w:t>}</w:t>
+        <w:t>{Associate_Name}</w:t>
+      </w:r>
+      <w:r>
+        <w:t xml:space="preserve"> – </w:t>
+      </w:r>
+      <w:r>
+        <w:t>{GitHub_Username}</w:t>
       </w:r>
     </w:p>
     <w:p>
@@ -97,65 +87,37 @@
         <w:jc w:val="center"/>
       </w:pPr>
       <w:r>
-        <w:t>Report Generated: {</w:t>
-      </w:r>
-      <w:proofErr w:type="spellStart"/>
-      <w:r>
-        <w:t>Report_Date</w:t>
-      </w:r>
-      <w:proofErr w:type="spellEnd"/>
-      <w:r>
-        <w:t>}</w:t>
+        <w:t xml:space="preserve">Report Generated: </w:t>
+      </w:r>
+      <w:r>
+        <w:t>{Report_Date}</w:t>
       </w:r>
     </w:p>
     <w:p>
       <w:r>
-        <w:t>Repository URL: {</w:t>
-      </w:r>
-      <w:proofErr w:type="spellStart"/>
-      <w:r>
-        <w:t>Repo</w:t>
-      </w:r>
-      <w:r>
-        <w:t>_</w:t>
-      </w:r>
-      <w:r>
-        <w:t>URL</w:t>
-      </w:r>
-      <w:proofErr w:type="spellEnd"/>
-      <w:r>
-        <w:t>}</w:t>
+        <w:t xml:space="preserve">Repository URL: </w:t>
+      </w:r>
+      <w:r>
+        <w:t>{Repo_URL}</w:t>
       </w:r>
     </w:p>
     <w:p>
       <w:r>
         <w:t>Commits per branch:</w:t>
       </w:r>
+      <w:r>
+        <w:t xml:space="preserve"> </w:t>
+      </w:r>
+      <w:r>
+        <w:t>{Branch_Commits}</w:t>
+      </w:r>
     </w:p>
     <w:p>
       <w:r>
-        <w:t>{</w:t>
-      </w:r>
-      <w:proofErr w:type="spellStart"/>
-      <w:r>
-        <w:t>Branch_Commits</w:t>
-      </w:r>
-      <w:proofErr w:type="spellEnd"/>
-      <w:r>
-        <w:t>}</w:t>
-      </w:r>
-    </w:p>
-    <w:p>
-      <w:r>
-        <w:t>Total commits: {</w:t>
-      </w:r>
-      <w:proofErr w:type="spellStart"/>
-      <w:r>
-        <w:t>Total_Commits</w:t>
-      </w:r>
-      <w:proofErr w:type="spellEnd"/>
-      <w:r>
-        <w:t>}</w:t>
+        <w:t xml:space="preserve">Total commits: </w:t>
+      </w:r>
+      <w:r>
+        <w:t>{Total_Commits}</w:t>
       </w:r>
     </w:p>
     <w:sectPr>

</xml_diff>